<commit_message>
Branch and Merge Branch
</commit_message>
<xml_diff>
--- a/File For the Github Upload.docx
+++ b/File For the Github Upload.docx
@@ -216,6 +216,50 @@
           <w:lang w:val="en-US"/>
         </w:rPr>
         <w:t>Edit Files</w:t>
+      </w:r>
+    </w:p>
+    <w:p>
+      <w:pPr>
+        <w:pStyle w:val="ListParagraph"/>
+        <w:numPr>
+          <w:ilvl w:val="0"/>
+          <w:numId w:val="1"/>
+        </w:numPr>
+        <w:rPr>
+          <w:sz w:val="24"/>
+          <w:szCs w:val="24"/>
+          <w:lang w:val="en-US"/>
+        </w:rPr>
+      </w:pPr>
+      <w:r>
+        <w:rPr>
+          <w:sz w:val="24"/>
+          <w:szCs w:val="24"/>
+          <w:lang w:val="en-US"/>
+        </w:rPr>
+        <w:t xml:space="preserve">Branch creation </w:t>
+      </w:r>
+    </w:p>
+    <w:p>
+      <w:pPr>
+        <w:pStyle w:val="ListParagraph"/>
+        <w:numPr>
+          <w:ilvl w:val="0"/>
+          <w:numId w:val="1"/>
+        </w:numPr>
+        <w:rPr>
+          <w:sz w:val="24"/>
+          <w:szCs w:val="24"/>
+          <w:lang w:val="en-US"/>
+        </w:rPr>
+      </w:pPr>
+      <w:r>
+        <w:rPr>
+          <w:sz w:val="24"/>
+          <w:szCs w:val="24"/>
+          <w:lang w:val="en-US"/>
+        </w:rPr>
+        <w:t>Merge Branch</w:t>
       </w:r>
       <w:bookmarkStart w:id="0" w:name="_GoBack"/>
       <w:bookmarkEnd w:id="0"/>

</xml_diff>